<commit_message>
Added progress bar and increased performance for Aufgabe 1
</commit_message>
<xml_diff>
--- a/BwInf_Dokumentation.docx
+++ b/BwInf_Dokumentation.docx
@@ -3,10 +3,65 @@
 <w:document xmlns:wpc="http://schemas.microsoft.com/office/word/2010/wordprocessingCanvas" xmlns:mc="http://schemas.openxmlformats.org/markup-compatibility/2006" xmlns:o="urn:schemas-microsoft-com:office:office" xmlns:r="http://schemas.openxmlformats.org/officeDocument/2006/relationships" xmlns:m="http://schemas.openxmlformats.org/officeDocument/2006/math" xmlns:v="urn:schemas-microsoft-com:vml" xmlns:wp14="http://schemas.microsoft.com/office/word/2010/wordprocessingDrawing" xmlns:wp="http://schemas.openxmlformats.org/drawingml/2006/wordprocessingDrawing" xmlns:w10="urn:schemas-microsoft-com:office:word" xmlns:w="http://schemas.openxmlformats.org/wordprocessingml/2006/main" xmlns:w14="http://schemas.microsoft.com/office/word/2010/wordml" xmlns:w15="http://schemas.microsoft.com/office/word/2012/wordml" xmlns:wpg="http://schemas.microsoft.com/office/word/2010/wordprocessingGroup" xmlns:wpi="http://schemas.microsoft.com/office/word/2010/wordprocessingInk" xmlns:wne="http://schemas.microsoft.com/office/word/2006/wordml" xmlns:wps="http://schemas.microsoft.com/office/word/2010/wordprocessingShape" mc:Ignorable="w14 w15 wp14">
   <w:body>
     <w:p>
+      <w:pPr>
+        <w:pStyle w:val="Titel"/>
+      </w:pPr>
+      <w:r>
+        <w:t>dokumentation</w:t>
+      </w:r>
+    </w:p>
+    <w:p>
+      <w:pPr>
+        <w:pStyle w:val="Untertitel"/>
+      </w:pPr>
+      <w:r>
+        <w:t>36 Bundeswettbewerb Informatik</w:t>
+      </w:r>
+      <w:r>
+        <w:br/>
+        <w:t>2. Runde / Aufgabe 1 und 3</w:t>
+      </w:r>
+    </w:p>
+    <w:p>
+      <w:pPr>
+        <w:pStyle w:val="berschrift1"/>
+      </w:pPr>
+      <w:r>
+        <w:t>Aufgabe 1: Die Kunst der Fuge</w:t>
+      </w:r>
+    </w:p>
+    <w:p>
+      <w:pPr>
+        <w:pStyle w:val="berschrift1"/>
+      </w:pPr>
+      <w:r>
+        <w:t>Aufgabe 3:</w:t>
+      </w:r>
+      <w:r>
+        <w:t xml:space="preserve"> Quo </w:t>
+      </w:r>
+      <w:proofErr w:type="spellStart"/>
+      <w:r>
+        <w:t>vadis</w:t>
+      </w:r>
+      <w:proofErr w:type="spellEnd"/>
+      <w:r>
+        <w:t xml:space="preserve">, </w:t>
+      </w:r>
+      <w:proofErr w:type="spellStart"/>
+      <w:r>
+        <w:t>Quax</w:t>
+      </w:r>
+      <w:proofErr w:type="spellEnd"/>
+      <w:r>
+        <w:t>?</w:t>
+      </w:r>
       <w:bookmarkStart w:id="0" w:name="_GoBack"/>
       <w:bookmarkEnd w:id="0"/>
     </w:p>
     <w:sectPr>
+      <w:headerReference w:type="default" r:id="rId6"/>
+      <w:footerReference w:type="default" r:id="rId7"/>
       <w:pgSz w:w="11906" w:h="16838"/>
       <w:pgMar w:top="1417" w:right="1417" w:bottom="1134" w:left="1417" w:header="708" w:footer="708" w:gutter="0"/>
       <w:cols w:space="708"/>
@@ -16,12 +71,158 @@
 </w:document>
 </file>
 
+<file path=word/endnotes.xml><?xml version="1.0" encoding="utf-8"?>
+<w:endnotes xmlns:wpc="http://schemas.microsoft.com/office/word/2010/wordprocessingCanvas" xmlns:mc="http://schemas.openxmlformats.org/markup-compatibility/2006" xmlns:o="urn:schemas-microsoft-com:office:office" xmlns:r="http://schemas.openxmlformats.org/officeDocument/2006/relationships" xmlns:m="http://schemas.openxmlformats.org/officeDocument/2006/math" xmlns:v="urn:schemas-microsoft-com:vml" xmlns:wp14="http://schemas.microsoft.com/office/word/2010/wordprocessingDrawing" xmlns:wp="http://schemas.openxmlformats.org/drawingml/2006/wordprocessingDrawing" xmlns:w10="urn:schemas-microsoft-com:office:word" xmlns:w="http://schemas.openxmlformats.org/wordprocessingml/2006/main" xmlns:w14="http://schemas.microsoft.com/office/word/2010/wordml" xmlns:w15="http://schemas.microsoft.com/office/word/2012/wordml" xmlns:wpg="http://schemas.microsoft.com/office/word/2010/wordprocessingGroup" xmlns:wpi="http://schemas.microsoft.com/office/word/2010/wordprocessingInk" xmlns:wne="http://schemas.microsoft.com/office/word/2006/wordml" xmlns:wps="http://schemas.microsoft.com/office/word/2010/wordprocessingShape" mc:Ignorable="w14 w15 wp14">
+  <w:endnote w:type="separator" w:id="-1">
+    <w:p>
+      <w:pPr>
+        <w:spacing w:after="0" w:line="240" w:lineRule="auto"/>
+      </w:pPr>
+      <w:r>
+        <w:separator/>
+      </w:r>
+    </w:p>
+  </w:endnote>
+  <w:endnote w:type="continuationSeparator" w:id="0">
+    <w:p>
+      <w:pPr>
+        <w:spacing w:after="0" w:line="240" w:lineRule="auto"/>
+      </w:pPr>
+      <w:r>
+        <w:continuationSeparator/>
+      </w:r>
+    </w:p>
+  </w:endnote>
+</w:endnotes>
+</file>
+
+<file path=word/footer1.xml><?xml version="1.0" encoding="utf-8"?>
+<w:ftr xmlns:wpc="http://schemas.microsoft.com/office/word/2010/wordprocessingCanvas" xmlns:mc="http://schemas.openxmlformats.org/markup-compatibility/2006" xmlns:o="urn:schemas-microsoft-com:office:office" xmlns:r="http://schemas.openxmlformats.org/officeDocument/2006/relationships" xmlns:m="http://schemas.openxmlformats.org/officeDocument/2006/math" xmlns:v="urn:schemas-microsoft-com:vml" xmlns:wp14="http://schemas.microsoft.com/office/word/2010/wordprocessingDrawing" xmlns:wp="http://schemas.openxmlformats.org/drawingml/2006/wordprocessingDrawing" xmlns:w10="urn:schemas-microsoft-com:office:word" xmlns:w="http://schemas.openxmlformats.org/wordprocessingml/2006/main" xmlns:w14="http://schemas.microsoft.com/office/word/2010/wordml" xmlns:w15="http://schemas.microsoft.com/office/word/2012/wordml" xmlns:wpg="http://schemas.microsoft.com/office/word/2010/wordprocessingGroup" xmlns:wpi="http://schemas.microsoft.com/office/word/2010/wordprocessingInk" xmlns:wne="http://schemas.microsoft.com/office/word/2006/wordml" xmlns:wps="http://schemas.microsoft.com/office/word/2010/wordprocessingShape" mc:Ignorable="w14 w15 wp14">
+  <w:sdt>
+    <w:sdtPr>
+      <w:id w:val="1075626637"/>
+      <w:docPartObj>
+        <w:docPartGallery w:val="Page Numbers (Bottom of Page)"/>
+        <w:docPartUnique/>
+      </w:docPartObj>
+    </w:sdtPr>
+    <w:sdtContent>
+      <w:p>
+        <w:pPr>
+          <w:pStyle w:val="Fuzeile"/>
+          <w:jc w:val="right"/>
+        </w:pPr>
+        <w:r>
+          <w:fldChar w:fldCharType="begin"/>
+        </w:r>
+        <w:r>
+          <w:instrText>PAGE   \* MERGEFORMAT</w:instrText>
+        </w:r>
+        <w:r>
+          <w:fldChar w:fldCharType="separate"/>
+        </w:r>
+        <w:r>
+          <w:rPr>
+            <w:noProof/>
+          </w:rPr>
+          <w:t>1</w:t>
+        </w:r>
+        <w:r>
+          <w:fldChar w:fldCharType="end"/>
+        </w:r>
+      </w:p>
+    </w:sdtContent>
+  </w:sdt>
+  <w:p>
+    <w:pPr>
+      <w:pStyle w:val="Fuzeile"/>
+    </w:pPr>
+  </w:p>
+</w:ftr>
+</file>
+
+<file path=word/footnotes.xml><?xml version="1.0" encoding="utf-8"?>
+<w:footnotes xmlns:wpc="http://schemas.microsoft.com/office/word/2010/wordprocessingCanvas" xmlns:mc="http://schemas.openxmlformats.org/markup-compatibility/2006" xmlns:o="urn:schemas-microsoft-com:office:office" xmlns:r="http://schemas.openxmlformats.org/officeDocument/2006/relationships" xmlns:m="http://schemas.openxmlformats.org/officeDocument/2006/math" xmlns:v="urn:schemas-microsoft-com:vml" xmlns:wp14="http://schemas.microsoft.com/office/word/2010/wordprocessingDrawing" xmlns:wp="http://schemas.openxmlformats.org/drawingml/2006/wordprocessingDrawing" xmlns:w10="urn:schemas-microsoft-com:office:word" xmlns:w="http://schemas.openxmlformats.org/wordprocessingml/2006/main" xmlns:w14="http://schemas.microsoft.com/office/word/2010/wordml" xmlns:w15="http://schemas.microsoft.com/office/word/2012/wordml" xmlns:wpg="http://schemas.microsoft.com/office/word/2010/wordprocessingGroup" xmlns:wpi="http://schemas.microsoft.com/office/word/2010/wordprocessingInk" xmlns:wne="http://schemas.microsoft.com/office/word/2006/wordml" xmlns:wps="http://schemas.microsoft.com/office/word/2010/wordprocessingShape" mc:Ignorable="w14 w15 wp14">
+  <w:footnote w:type="separator" w:id="-1">
+    <w:p>
+      <w:pPr>
+        <w:spacing w:after="0" w:line="240" w:lineRule="auto"/>
+      </w:pPr>
+      <w:r>
+        <w:separator/>
+      </w:r>
+    </w:p>
+  </w:footnote>
+  <w:footnote w:type="continuationSeparator" w:id="0">
+    <w:p>
+      <w:pPr>
+        <w:spacing w:after="0" w:line="240" w:lineRule="auto"/>
+      </w:pPr>
+      <w:r>
+        <w:continuationSeparator/>
+      </w:r>
+    </w:p>
+  </w:footnote>
+</w:footnotes>
+</file>
+
+<file path=word/header1.xml><?xml version="1.0" encoding="utf-8"?>
+<w:hdr xmlns:wpc="http://schemas.microsoft.com/office/word/2010/wordprocessingCanvas" xmlns:mc="http://schemas.openxmlformats.org/markup-compatibility/2006" xmlns:o="urn:schemas-microsoft-com:office:office" xmlns:r="http://schemas.openxmlformats.org/officeDocument/2006/relationships" xmlns:m="http://schemas.openxmlformats.org/officeDocument/2006/math" xmlns:v="urn:schemas-microsoft-com:vml" xmlns:wp14="http://schemas.microsoft.com/office/word/2010/wordprocessingDrawing" xmlns:wp="http://schemas.openxmlformats.org/drawingml/2006/wordprocessingDrawing" xmlns:w10="urn:schemas-microsoft-com:office:word" xmlns:w="http://schemas.openxmlformats.org/wordprocessingml/2006/main" xmlns:w14="http://schemas.microsoft.com/office/word/2010/wordml" xmlns:w15="http://schemas.microsoft.com/office/word/2012/wordml" xmlns:wpg="http://schemas.microsoft.com/office/word/2010/wordprocessingGroup" xmlns:wpi="http://schemas.microsoft.com/office/word/2010/wordprocessingInk" xmlns:wne="http://schemas.microsoft.com/office/word/2006/wordml" xmlns:wps="http://schemas.microsoft.com/office/word/2010/wordprocessingShape" mc:Ignorable="w14 w15 wp14">
+  <w:p>
+    <w:pPr>
+      <w:pStyle w:val="Kopfzeile"/>
+    </w:pPr>
+    <w:proofErr w:type="spellStart"/>
+    <w:r>
+      <w:t>BwInf</w:t>
+    </w:r>
+    <w:proofErr w:type="spellEnd"/>
+    <w:r>
+      <w:t xml:space="preserve"> 36</w:t>
+    </w:r>
+    <w:r>
+      <w:tab/>
+      <w:t>Jonas Fritsch</w:t>
+    </w:r>
+    <w:r>
+      <w:tab/>
+    </w:r>
+    <w:r>
+      <w:fldChar w:fldCharType="begin"/>
+    </w:r>
+    <w:r>
+      <w:instrText xml:space="preserve"> TIME \@ "dd.MM.yyyy" </w:instrText>
+    </w:r>
+    <w:r>
+      <w:fldChar w:fldCharType="separate"/>
+    </w:r>
+    <w:r>
+      <w:rPr>
+        <w:noProof/>
+      </w:rPr>
+      <w:t>27.03.2018</w:t>
+    </w:r>
+    <w:r>
+      <w:fldChar w:fldCharType="end"/>
+    </w:r>
+  </w:p>
+  <w:p>
+    <w:pPr>
+      <w:pStyle w:val="Kopfzeile"/>
+    </w:pPr>
+    <w:r>
+      <w:t>Runde 2</w:t>
+    </w:r>
+  </w:p>
+</w:hdr>
+</file>
+
 <file path=word/styles.xml><?xml version="1.0" encoding="utf-8"?>
 <w:styles xmlns:mc="http://schemas.openxmlformats.org/markup-compatibility/2006" xmlns:r="http://schemas.openxmlformats.org/officeDocument/2006/relationships" xmlns:w="http://schemas.openxmlformats.org/wordprocessingml/2006/main" xmlns:w14="http://schemas.microsoft.com/office/word/2010/wordml" xmlns:w15="http://schemas.microsoft.com/office/word/2012/wordml" mc:Ignorable="w14 w15">
   <w:docDefaults>
     <w:rPrDefault>
       <w:rPr>
-        <w:rFonts w:asciiTheme="minorHAnsi" w:eastAsiaTheme="minorHAnsi" w:hAnsiTheme="minorHAnsi" w:cstheme="minorBidi"/>
+        <w:rFonts w:asciiTheme="minorHAnsi" w:eastAsiaTheme="minorEastAsia" w:hAnsiTheme="minorHAnsi" w:cstheme="minorBidi"/>
         <w:sz w:val="22"/>
         <w:szCs w:val="22"/>
         <w:lang w:val="de-DE" w:eastAsia="en-US" w:bidi="ar-SA"/>
@@ -409,6 +610,216 @@
   <w:style w:type="paragraph" w:default="1" w:styleId="Standard">
     <w:name w:val="Normal"/>
     <w:qFormat/>
+    <w:rsid w:val="00B62D38"/>
+    <w:rPr>
+      <w:rFonts w:ascii="Roboto" w:hAnsi="Roboto"/>
+    </w:rPr>
+  </w:style>
+  <w:style w:type="paragraph" w:styleId="berschrift1">
+    <w:name w:val="heading 1"/>
+    <w:basedOn w:val="Standard"/>
+    <w:next w:val="Standard"/>
+    <w:link w:val="berschrift1Zchn"/>
+    <w:uiPriority w:val="9"/>
+    <w:qFormat/>
+    <w:rsid w:val="00B62D38"/>
+    <w:pPr>
+      <w:keepNext/>
+      <w:keepLines/>
+      <w:spacing w:before="400" w:after="40" w:line="240" w:lineRule="auto"/>
+      <w:outlineLvl w:val="0"/>
+    </w:pPr>
+    <w:rPr>
+      <w:rFonts w:ascii="Roboto Light" w:eastAsiaTheme="majorEastAsia" w:hAnsi="Roboto Light" w:cstheme="majorBidi"/>
+      <w:color w:val="1F4E79" w:themeColor="accent1" w:themeShade="80"/>
+      <w:sz w:val="36"/>
+      <w:szCs w:val="36"/>
+    </w:rPr>
+  </w:style>
+  <w:style w:type="paragraph" w:styleId="berschrift2">
+    <w:name w:val="heading 2"/>
+    <w:basedOn w:val="Standard"/>
+    <w:next w:val="Standard"/>
+    <w:link w:val="berschrift2Zchn"/>
+    <w:uiPriority w:val="9"/>
+    <w:unhideWhenUsed/>
+    <w:qFormat/>
+    <w:rsid w:val="00B62D38"/>
+    <w:pPr>
+      <w:keepNext/>
+      <w:keepLines/>
+      <w:spacing w:before="40" w:after="0" w:line="240" w:lineRule="auto"/>
+      <w:outlineLvl w:val="1"/>
+    </w:pPr>
+    <w:rPr>
+      <w:rFonts w:eastAsiaTheme="majorEastAsia" w:cstheme="majorBidi"/>
+      <w:color w:val="2E74B5" w:themeColor="accent1" w:themeShade="BF"/>
+      <w:sz w:val="32"/>
+      <w:szCs w:val="32"/>
+    </w:rPr>
+  </w:style>
+  <w:style w:type="paragraph" w:styleId="berschrift3">
+    <w:name w:val="heading 3"/>
+    <w:basedOn w:val="Standard"/>
+    <w:next w:val="Standard"/>
+    <w:link w:val="berschrift3Zchn"/>
+    <w:uiPriority w:val="9"/>
+    <w:semiHidden/>
+    <w:unhideWhenUsed/>
+    <w:qFormat/>
+    <w:rsid w:val="00B62D38"/>
+    <w:pPr>
+      <w:keepNext/>
+      <w:keepLines/>
+      <w:spacing w:before="40" w:after="0" w:line="240" w:lineRule="auto"/>
+      <w:outlineLvl w:val="2"/>
+    </w:pPr>
+    <w:rPr>
+      <w:rFonts w:eastAsiaTheme="majorEastAsia" w:cstheme="majorBidi"/>
+      <w:color w:val="2E74B5" w:themeColor="accent1" w:themeShade="BF"/>
+      <w:sz w:val="28"/>
+      <w:szCs w:val="28"/>
+    </w:rPr>
+  </w:style>
+  <w:style w:type="paragraph" w:styleId="berschrift4">
+    <w:name w:val="heading 4"/>
+    <w:basedOn w:val="Standard"/>
+    <w:next w:val="Standard"/>
+    <w:link w:val="berschrift4Zchn"/>
+    <w:uiPriority w:val="9"/>
+    <w:semiHidden/>
+    <w:unhideWhenUsed/>
+    <w:qFormat/>
+    <w:rsid w:val="00664D0C"/>
+    <w:pPr>
+      <w:keepNext/>
+      <w:keepLines/>
+      <w:spacing w:before="40" w:after="0"/>
+      <w:outlineLvl w:val="3"/>
+    </w:pPr>
+    <w:rPr>
+      <w:rFonts w:asciiTheme="majorHAnsi" w:eastAsiaTheme="majorEastAsia" w:hAnsiTheme="majorHAnsi" w:cstheme="majorBidi"/>
+      <w:color w:val="2E74B5" w:themeColor="accent1" w:themeShade="BF"/>
+      <w:sz w:val="24"/>
+      <w:szCs w:val="24"/>
+    </w:rPr>
+  </w:style>
+  <w:style w:type="paragraph" w:styleId="berschrift5">
+    <w:name w:val="heading 5"/>
+    <w:basedOn w:val="Standard"/>
+    <w:next w:val="Standard"/>
+    <w:link w:val="berschrift5Zchn"/>
+    <w:uiPriority w:val="9"/>
+    <w:semiHidden/>
+    <w:unhideWhenUsed/>
+    <w:qFormat/>
+    <w:rsid w:val="00664D0C"/>
+    <w:pPr>
+      <w:keepNext/>
+      <w:keepLines/>
+      <w:spacing w:before="40" w:after="0"/>
+      <w:outlineLvl w:val="4"/>
+    </w:pPr>
+    <w:rPr>
+      <w:rFonts w:asciiTheme="majorHAnsi" w:eastAsiaTheme="majorEastAsia" w:hAnsiTheme="majorHAnsi" w:cstheme="majorBidi"/>
+      <w:caps/>
+      <w:color w:val="2E74B5" w:themeColor="accent1" w:themeShade="BF"/>
+    </w:rPr>
+  </w:style>
+  <w:style w:type="paragraph" w:styleId="berschrift6">
+    <w:name w:val="heading 6"/>
+    <w:basedOn w:val="Standard"/>
+    <w:next w:val="Standard"/>
+    <w:link w:val="berschrift6Zchn"/>
+    <w:uiPriority w:val="9"/>
+    <w:semiHidden/>
+    <w:unhideWhenUsed/>
+    <w:qFormat/>
+    <w:rsid w:val="00664D0C"/>
+    <w:pPr>
+      <w:keepNext/>
+      <w:keepLines/>
+      <w:spacing w:before="40" w:after="0"/>
+      <w:outlineLvl w:val="5"/>
+    </w:pPr>
+    <w:rPr>
+      <w:rFonts w:asciiTheme="majorHAnsi" w:eastAsiaTheme="majorEastAsia" w:hAnsiTheme="majorHAnsi" w:cstheme="majorBidi"/>
+      <w:i/>
+      <w:iCs/>
+      <w:caps/>
+      <w:color w:val="1F4E79" w:themeColor="accent1" w:themeShade="80"/>
+    </w:rPr>
+  </w:style>
+  <w:style w:type="paragraph" w:styleId="berschrift7">
+    <w:name w:val="heading 7"/>
+    <w:basedOn w:val="Standard"/>
+    <w:next w:val="Standard"/>
+    <w:link w:val="berschrift7Zchn"/>
+    <w:uiPriority w:val="9"/>
+    <w:semiHidden/>
+    <w:unhideWhenUsed/>
+    <w:qFormat/>
+    <w:rsid w:val="00664D0C"/>
+    <w:pPr>
+      <w:keepNext/>
+      <w:keepLines/>
+      <w:spacing w:before="40" w:after="0"/>
+      <w:outlineLvl w:val="6"/>
+    </w:pPr>
+    <w:rPr>
+      <w:rFonts w:asciiTheme="majorHAnsi" w:eastAsiaTheme="majorEastAsia" w:hAnsiTheme="majorHAnsi" w:cstheme="majorBidi"/>
+      <w:b/>
+      <w:bCs/>
+      <w:color w:val="1F4E79" w:themeColor="accent1" w:themeShade="80"/>
+    </w:rPr>
+  </w:style>
+  <w:style w:type="paragraph" w:styleId="berschrift8">
+    <w:name w:val="heading 8"/>
+    <w:basedOn w:val="Standard"/>
+    <w:next w:val="Standard"/>
+    <w:link w:val="berschrift8Zchn"/>
+    <w:uiPriority w:val="9"/>
+    <w:semiHidden/>
+    <w:unhideWhenUsed/>
+    <w:qFormat/>
+    <w:rsid w:val="00664D0C"/>
+    <w:pPr>
+      <w:keepNext/>
+      <w:keepLines/>
+      <w:spacing w:before="40" w:after="0"/>
+      <w:outlineLvl w:val="7"/>
+    </w:pPr>
+    <w:rPr>
+      <w:rFonts w:asciiTheme="majorHAnsi" w:eastAsiaTheme="majorEastAsia" w:hAnsiTheme="majorHAnsi" w:cstheme="majorBidi"/>
+      <w:b/>
+      <w:bCs/>
+      <w:i/>
+      <w:iCs/>
+      <w:color w:val="1F4E79" w:themeColor="accent1" w:themeShade="80"/>
+    </w:rPr>
+  </w:style>
+  <w:style w:type="paragraph" w:styleId="berschrift9">
+    <w:name w:val="heading 9"/>
+    <w:basedOn w:val="Standard"/>
+    <w:next w:val="Standard"/>
+    <w:link w:val="berschrift9Zchn"/>
+    <w:uiPriority w:val="9"/>
+    <w:semiHidden/>
+    <w:unhideWhenUsed/>
+    <w:qFormat/>
+    <w:rsid w:val="00664D0C"/>
+    <w:pPr>
+      <w:keepNext/>
+      <w:keepLines/>
+      <w:spacing w:before="40" w:after="0"/>
+      <w:outlineLvl w:val="8"/>
+    </w:pPr>
+    <w:rPr>
+      <w:rFonts w:asciiTheme="majorHAnsi" w:eastAsiaTheme="majorEastAsia" w:hAnsiTheme="majorHAnsi" w:cstheme="majorBidi"/>
+      <w:i/>
+      <w:iCs/>
+      <w:color w:val="1F4E79" w:themeColor="accent1" w:themeShade="80"/>
+    </w:rPr>
   </w:style>
   <w:style w:type="character" w:default="1" w:styleId="Absatz-Standardschriftart">
     <w:name w:val="Default Paragraph Font"/>
@@ -437,7 +848,1002 @@
     <w:semiHidden/>
     <w:unhideWhenUsed/>
   </w:style>
+  <w:style w:type="paragraph" w:styleId="Kopfzeile">
+    <w:name w:val="header"/>
+    <w:basedOn w:val="Standard"/>
+    <w:link w:val="KopfzeileZchn"/>
+    <w:uiPriority w:val="99"/>
+    <w:unhideWhenUsed/>
+    <w:rsid w:val="00664D0C"/>
+    <w:pPr>
+      <w:tabs>
+        <w:tab w:val="center" w:pos="4536"/>
+        <w:tab w:val="right" w:pos="9072"/>
+      </w:tabs>
+      <w:spacing w:after="0" w:line="240" w:lineRule="auto"/>
+    </w:pPr>
+  </w:style>
+  <w:style w:type="character" w:customStyle="1" w:styleId="KopfzeileZchn">
+    <w:name w:val="Kopfzeile Zchn"/>
+    <w:basedOn w:val="Absatz-Standardschriftart"/>
+    <w:link w:val="Kopfzeile"/>
+    <w:uiPriority w:val="99"/>
+    <w:rsid w:val="00664D0C"/>
+  </w:style>
+  <w:style w:type="paragraph" w:styleId="Fuzeile">
+    <w:name w:val="footer"/>
+    <w:basedOn w:val="Standard"/>
+    <w:link w:val="FuzeileZchn"/>
+    <w:uiPriority w:val="99"/>
+    <w:unhideWhenUsed/>
+    <w:rsid w:val="00664D0C"/>
+    <w:pPr>
+      <w:tabs>
+        <w:tab w:val="center" w:pos="4536"/>
+        <w:tab w:val="right" w:pos="9072"/>
+      </w:tabs>
+      <w:spacing w:after="0" w:line="240" w:lineRule="auto"/>
+    </w:pPr>
+  </w:style>
+  <w:style w:type="character" w:customStyle="1" w:styleId="FuzeileZchn">
+    <w:name w:val="Fußzeile Zchn"/>
+    <w:basedOn w:val="Absatz-Standardschriftart"/>
+    <w:link w:val="Fuzeile"/>
+    <w:uiPriority w:val="99"/>
+    <w:rsid w:val="00664D0C"/>
+  </w:style>
+  <w:style w:type="character" w:customStyle="1" w:styleId="berschrift1Zchn">
+    <w:name w:val="Überschrift 1 Zchn"/>
+    <w:basedOn w:val="Absatz-Standardschriftart"/>
+    <w:link w:val="berschrift1"/>
+    <w:uiPriority w:val="9"/>
+    <w:rsid w:val="00B62D38"/>
+    <w:rPr>
+      <w:rFonts w:ascii="Roboto Light" w:eastAsiaTheme="majorEastAsia" w:hAnsi="Roboto Light" w:cstheme="majorBidi"/>
+      <w:color w:val="1F4E79" w:themeColor="accent1" w:themeShade="80"/>
+      <w:sz w:val="36"/>
+      <w:szCs w:val="36"/>
+    </w:rPr>
+  </w:style>
+  <w:style w:type="character" w:customStyle="1" w:styleId="berschrift2Zchn">
+    <w:name w:val="Überschrift 2 Zchn"/>
+    <w:basedOn w:val="Absatz-Standardschriftart"/>
+    <w:link w:val="berschrift2"/>
+    <w:uiPriority w:val="9"/>
+    <w:rsid w:val="00B62D38"/>
+    <w:rPr>
+      <w:rFonts w:ascii="Roboto" w:eastAsiaTheme="majorEastAsia" w:hAnsi="Roboto" w:cstheme="majorBidi"/>
+      <w:color w:val="2E74B5" w:themeColor="accent1" w:themeShade="BF"/>
+      <w:sz w:val="32"/>
+      <w:szCs w:val="32"/>
+    </w:rPr>
+  </w:style>
+  <w:style w:type="character" w:customStyle="1" w:styleId="berschrift3Zchn">
+    <w:name w:val="Überschrift 3 Zchn"/>
+    <w:basedOn w:val="Absatz-Standardschriftart"/>
+    <w:link w:val="berschrift3"/>
+    <w:uiPriority w:val="9"/>
+    <w:semiHidden/>
+    <w:rsid w:val="00B62D38"/>
+    <w:rPr>
+      <w:rFonts w:ascii="Roboto" w:eastAsiaTheme="majorEastAsia" w:hAnsi="Roboto" w:cstheme="majorBidi"/>
+      <w:color w:val="2E74B5" w:themeColor="accent1" w:themeShade="BF"/>
+      <w:sz w:val="28"/>
+      <w:szCs w:val="28"/>
+    </w:rPr>
+  </w:style>
+  <w:style w:type="character" w:customStyle="1" w:styleId="berschrift4Zchn">
+    <w:name w:val="Überschrift 4 Zchn"/>
+    <w:basedOn w:val="Absatz-Standardschriftart"/>
+    <w:link w:val="berschrift4"/>
+    <w:uiPriority w:val="9"/>
+    <w:semiHidden/>
+    <w:rsid w:val="00664D0C"/>
+    <w:rPr>
+      <w:rFonts w:asciiTheme="majorHAnsi" w:eastAsiaTheme="majorEastAsia" w:hAnsiTheme="majorHAnsi" w:cstheme="majorBidi"/>
+      <w:color w:val="2E74B5" w:themeColor="accent1" w:themeShade="BF"/>
+      <w:sz w:val="24"/>
+      <w:szCs w:val="24"/>
+    </w:rPr>
+  </w:style>
+  <w:style w:type="character" w:customStyle="1" w:styleId="berschrift5Zchn">
+    <w:name w:val="Überschrift 5 Zchn"/>
+    <w:basedOn w:val="Absatz-Standardschriftart"/>
+    <w:link w:val="berschrift5"/>
+    <w:uiPriority w:val="9"/>
+    <w:semiHidden/>
+    <w:rsid w:val="00664D0C"/>
+    <w:rPr>
+      <w:rFonts w:asciiTheme="majorHAnsi" w:eastAsiaTheme="majorEastAsia" w:hAnsiTheme="majorHAnsi" w:cstheme="majorBidi"/>
+      <w:caps/>
+      <w:color w:val="2E74B5" w:themeColor="accent1" w:themeShade="BF"/>
+    </w:rPr>
+  </w:style>
+  <w:style w:type="character" w:customStyle="1" w:styleId="berschrift6Zchn">
+    <w:name w:val="Überschrift 6 Zchn"/>
+    <w:basedOn w:val="Absatz-Standardschriftart"/>
+    <w:link w:val="berschrift6"/>
+    <w:uiPriority w:val="9"/>
+    <w:semiHidden/>
+    <w:rsid w:val="00664D0C"/>
+    <w:rPr>
+      <w:rFonts w:asciiTheme="majorHAnsi" w:eastAsiaTheme="majorEastAsia" w:hAnsiTheme="majorHAnsi" w:cstheme="majorBidi"/>
+      <w:i/>
+      <w:iCs/>
+      <w:caps/>
+      <w:color w:val="1F4E79" w:themeColor="accent1" w:themeShade="80"/>
+    </w:rPr>
+  </w:style>
+  <w:style w:type="character" w:customStyle="1" w:styleId="berschrift7Zchn">
+    <w:name w:val="Überschrift 7 Zchn"/>
+    <w:basedOn w:val="Absatz-Standardschriftart"/>
+    <w:link w:val="berschrift7"/>
+    <w:uiPriority w:val="9"/>
+    <w:semiHidden/>
+    <w:rsid w:val="00664D0C"/>
+    <w:rPr>
+      <w:rFonts w:asciiTheme="majorHAnsi" w:eastAsiaTheme="majorEastAsia" w:hAnsiTheme="majorHAnsi" w:cstheme="majorBidi"/>
+      <w:b/>
+      <w:bCs/>
+      <w:color w:val="1F4E79" w:themeColor="accent1" w:themeShade="80"/>
+    </w:rPr>
+  </w:style>
+  <w:style w:type="character" w:customStyle="1" w:styleId="berschrift8Zchn">
+    <w:name w:val="Überschrift 8 Zchn"/>
+    <w:basedOn w:val="Absatz-Standardschriftart"/>
+    <w:link w:val="berschrift8"/>
+    <w:uiPriority w:val="9"/>
+    <w:semiHidden/>
+    <w:rsid w:val="00664D0C"/>
+    <w:rPr>
+      <w:rFonts w:asciiTheme="majorHAnsi" w:eastAsiaTheme="majorEastAsia" w:hAnsiTheme="majorHAnsi" w:cstheme="majorBidi"/>
+      <w:b/>
+      <w:bCs/>
+      <w:i/>
+      <w:iCs/>
+      <w:color w:val="1F4E79" w:themeColor="accent1" w:themeShade="80"/>
+    </w:rPr>
+  </w:style>
+  <w:style w:type="character" w:customStyle="1" w:styleId="berschrift9Zchn">
+    <w:name w:val="Überschrift 9 Zchn"/>
+    <w:basedOn w:val="Absatz-Standardschriftart"/>
+    <w:link w:val="berschrift9"/>
+    <w:uiPriority w:val="9"/>
+    <w:semiHidden/>
+    <w:rsid w:val="00664D0C"/>
+    <w:rPr>
+      <w:rFonts w:asciiTheme="majorHAnsi" w:eastAsiaTheme="majorEastAsia" w:hAnsiTheme="majorHAnsi" w:cstheme="majorBidi"/>
+      <w:i/>
+      <w:iCs/>
+      <w:color w:val="1F4E79" w:themeColor="accent1" w:themeShade="80"/>
+    </w:rPr>
+  </w:style>
+  <w:style w:type="paragraph" w:styleId="Beschriftung">
+    <w:name w:val="caption"/>
+    <w:basedOn w:val="Standard"/>
+    <w:next w:val="Standard"/>
+    <w:uiPriority w:val="35"/>
+    <w:semiHidden/>
+    <w:unhideWhenUsed/>
+    <w:qFormat/>
+    <w:rsid w:val="00664D0C"/>
+    <w:pPr>
+      <w:spacing w:line="240" w:lineRule="auto"/>
+    </w:pPr>
+    <w:rPr>
+      <w:b/>
+      <w:bCs/>
+      <w:smallCaps/>
+      <w:color w:val="44546A" w:themeColor="text2"/>
+    </w:rPr>
+  </w:style>
+  <w:style w:type="paragraph" w:styleId="Titel">
+    <w:name w:val="Title"/>
+    <w:basedOn w:val="Standard"/>
+    <w:next w:val="Standard"/>
+    <w:link w:val="TitelZchn"/>
+    <w:uiPriority w:val="10"/>
+    <w:qFormat/>
+    <w:rsid w:val="00B62D38"/>
+    <w:pPr>
+      <w:spacing w:after="0" w:line="204" w:lineRule="auto"/>
+      <w:contextualSpacing/>
+    </w:pPr>
+    <w:rPr>
+      <w:rFonts w:ascii="Roboto Light" w:eastAsiaTheme="majorEastAsia" w:hAnsi="Roboto Light" w:cstheme="majorBidi"/>
+      <w:caps/>
+      <w:color w:val="44546A" w:themeColor="text2"/>
+      <w:spacing w:val="-15"/>
+      <w:sz w:val="72"/>
+      <w:szCs w:val="72"/>
+    </w:rPr>
+  </w:style>
+  <w:style w:type="character" w:customStyle="1" w:styleId="TitelZchn">
+    <w:name w:val="Titel Zchn"/>
+    <w:basedOn w:val="Absatz-Standardschriftart"/>
+    <w:link w:val="Titel"/>
+    <w:uiPriority w:val="10"/>
+    <w:rsid w:val="00B62D38"/>
+    <w:rPr>
+      <w:rFonts w:ascii="Roboto Light" w:eastAsiaTheme="majorEastAsia" w:hAnsi="Roboto Light" w:cstheme="majorBidi"/>
+      <w:caps/>
+      <w:color w:val="44546A" w:themeColor="text2"/>
+      <w:spacing w:val="-15"/>
+      <w:sz w:val="72"/>
+      <w:szCs w:val="72"/>
+    </w:rPr>
+  </w:style>
+  <w:style w:type="paragraph" w:styleId="Untertitel">
+    <w:name w:val="Subtitle"/>
+    <w:basedOn w:val="Standard"/>
+    <w:next w:val="Standard"/>
+    <w:link w:val="UntertitelZchn"/>
+    <w:uiPriority w:val="11"/>
+    <w:qFormat/>
+    <w:rsid w:val="00B62D38"/>
+    <w:pPr>
+      <w:numPr>
+        <w:ilvl w:val="1"/>
+      </w:numPr>
+      <w:spacing w:after="240" w:line="240" w:lineRule="auto"/>
+    </w:pPr>
+    <w:rPr>
+      <w:rFonts w:ascii="Roboto Light" w:eastAsiaTheme="majorEastAsia" w:hAnsi="Roboto Light" w:cstheme="majorBidi"/>
+      <w:color w:val="5B9BD5" w:themeColor="accent1"/>
+      <w:sz w:val="28"/>
+      <w:szCs w:val="28"/>
+    </w:rPr>
+  </w:style>
+  <w:style w:type="character" w:customStyle="1" w:styleId="UntertitelZchn">
+    <w:name w:val="Untertitel Zchn"/>
+    <w:basedOn w:val="Absatz-Standardschriftart"/>
+    <w:link w:val="Untertitel"/>
+    <w:uiPriority w:val="11"/>
+    <w:rsid w:val="00B62D38"/>
+    <w:rPr>
+      <w:rFonts w:ascii="Roboto Light" w:eastAsiaTheme="majorEastAsia" w:hAnsi="Roboto Light" w:cstheme="majorBidi"/>
+      <w:color w:val="5B9BD5" w:themeColor="accent1"/>
+      <w:sz w:val="28"/>
+      <w:szCs w:val="28"/>
+    </w:rPr>
+  </w:style>
+  <w:style w:type="character" w:styleId="Fett">
+    <w:name w:val="Strong"/>
+    <w:basedOn w:val="Absatz-Standardschriftart"/>
+    <w:uiPriority w:val="22"/>
+    <w:qFormat/>
+    <w:rsid w:val="00B62D38"/>
+    <w:rPr>
+      <w:rFonts w:ascii="Roboto Medium" w:hAnsi="Roboto Medium"/>
+      <w:b/>
+      <w:bCs/>
+    </w:rPr>
+  </w:style>
+  <w:style w:type="character" w:styleId="Hervorhebung">
+    <w:name w:val="Emphasis"/>
+    <w:basedOn w:val="Absatz-Standardschriftart"/>
+    <w:uiPriority w:val="20"/>
+    <w:qFormat/>
+    <w:rsid w:val="00664D0C"/>
+    <w:rPr>
+      <w:i/>
+      <w:iCs/>
+    </w:rPr>
+  </w:style>
+  <w:style w:type="paragraph" w:styleId="KeinLeerraum">
+    <w:name w:val="No Spacing"/>
+    <w:uiPriority w:val="1"/>
+    <w:qFormat/>
+    <w:rsid w:val="00664D0C"/>
+    <w:pPr>
+      <w:spacing w:after="0" w:line="240" w:lineRule="auto"/>
+    </w:pPr>
+  </w:style>
+  <w:style w:type="paragraph" w:styleId="Zitat">
+    <w:name w:val="Quote"/>
+    <w:basedOn w:val="Standard"/>
+    <w:next w:val="Standard"/>
+    <w:link w:val="ZitatZchn"/>
+    <w:uiPriority w:val="29"/>
+    <w:qFormat/>
+    <w:rsid w:val="00664D0C"/>
+    <w:pPr>
+      <w:spacing w:before="120" w:after="120"/>
+      <w:ind w:left="720"/>
+    </w:pPr>
+    <w:rPr>
+      <w:color w:val="44546A" w:themeColor="text2"/>
+      <w:sz w:val="24"/>
+      <w:szCs w:val="24"/>
+    </w:rPr>
+  </w:style>
+  <w:style w:type="character" w:customStyle="1" w:styleId="ZitatZchn">
+    <w:name w:val="Zitat Zchn"/>
+    <w:basedOn w:val="Absatz-Standardschriftart"/>
+    <w:link w:val="Zitat"/>
+    <w:uiPriority w:val="29"/>
+    <w:rsid w:val="00664D0C"/>
+    <w:rPr>
+      <w:color w:val="44546A" w:themeColor="text2"/>
+      <w:sz w:val="24"/>
+      <w:szCs w:val="24"/>
+    </w:rPr>
+  </w:style>
+  <w:style w:type="paragraph" w:styleId="IntensivesZitat">
+    <w:name w:val="Intense Quote"/>
+    <w:basedOn w:val="Standard"/>
+    <w:next w:val="Standard"/>
+    <w:link w:val="IntensivesZitatZchn"/>
+    <w:uiPriority w:val="30"/>
+    <w:qFormat/>
+    <w:rsid w:val="00664D0C"/>
+    <w:pPr>
+      <w:spacing w:before="100" w:beforeAutospacing="1" w:after="240" w:line="240" w:lineRule="auto"/>
+      <w:ind w:left="720"/>
+      <w:jc w:val="center"/>
+    </w:pPr>
+    <w:rPr>
+      <w:rFonts w:asciiTheme="majorHAnsi" w:eastAsiaTheme="majorEastAsia" w:hAnsiTheme="majorHAnsi" w:cstheme="majorBidi"/>
+      <w:color w:val="44546A" w:themeColor="text2"/>
+      <w:spacing w:val="-6"/>
+      <w:sz w:val="32"/>
+      <w:szCs w:val="32"/>
+    </w:rPr>
+  </w:style>
+  <w:style w:type="character" w:customStyle="1" w:styleId="IntensivesZitatZchn">
+    <w:name w:val="Intensives Zitat Zchn"/>
+    <w:basedOn w:val="Absatz-Standardschriftart"/>
+    <w:link w:val="IntensivesZitat"/>
+    <w:uiPriority w:val="30"/>
+    <w:rsid w:val="00664D0C"/>
+    <w:rPr>
+      <w:rFonts w:asciiTheme="majorHAnsi" w:eastAsiaTheme="majorEastAsia" w:hAnsiTheme="majorHAnsi" w:cstheme="majorBidi"/>
+      <w:color w:val="44546A" w:themeColor="text2"/>
+      <w:spacing w:val="-6"/>
+      <w:sz w:val="32"/>
+      <w:szCs w:val="32"/>
+    </w:rPr>
+  </w:style>
+  <w:style w:type="character" w:styleId="SchwacheHervorhebung">
+    <w:name w:val="Subtle Emphasis"/>
+    <w:basedOn w:val="Absatz-Standardschriftart"/>
+    <w:uiPriority w:val="19"/>
+    <w:qFormat/>
+    <w:rsid w:val="00664D0C"/>
+    <w:rPr>
+      <w:i/>
+      <w:iCs/>
+      <w:color w:val="595959" w:themeColor="text1" w:themeTint="A6"/>
+    </w:rPr>
+  </w:style>
+  <w:style w:type="character" w:styleId="IntensiveHervorhebung">
+    <w:name w:val="Intense Emphasis"/>
+    <w:basedOn w:val="Absatz-Standardschriftart"/>
+    <w:uiPriority w:val="21"/>
+    <w:qFormat/>
+    <w:rsid w:val="00664D0C"/>
+    <w:rPr>
+      <w:b/>
+      <w:bCs/>
+      <w:i/>
+      <w:iCs/>
+    </w:rPr>
+  </w:style>
+  <w:style w:type="character" w:styleId="SchwacherVerweis">
+    <w:name w:val="Subtle Reference"/>
+    <w:basedOn w:val="Absatz-Standardschriftart"/>
+    <w:uiPriority w:val="31"/>
+    <w:qFormat/>
+    <w:rsid w:val="00664D0C"/>
+    <w:rPr>
+      <w:smallCaps/>
+      <w:color w:val="595959" w:themeColor="text1" w:themeTint="A6"/>
+      <w:u w:val="none" w:color="7F7F7F" w:themeColor="text1" w:themeTint="80"/>
+      <w:bdr w:val="none" w:sz="0" w:space="0" w:color="auto"/>
+    </w:rPr>
+  </w:style>
+  <w:style w:type="character" w:styleId="IntensiverVerweis">
+    <w:name w:val="Intense Reference"/>
+    <w:basedOn w:val="Absatz-Standardschriftart"/>
+    <w:uiPriority w:val="32"/>
+    <w:qFormat/>
+    <w:rsid w:val="00664D0C"/>
+    <w:rPr>
+      <w:b/>
+      <w:bCs/>
+      <w:smallCaps/>
+      <w:color w:val="44546A" w:themeColor="text2"/>
+      <w:u w:val="single"/>
+    </w:rPr>
+  </w:style>
+  <w:style w:type="character" w:styleId="Buchtitel">
+    <w:name w:val="Book Title"/>
+    <w:basedOn w:val="Absatz-Standardschriftart"/>
+    <w:uiPriority w:val="33"/>
+    <w:qFormat/>
+    <w:rsid w:val="00664D0C"/>
+    <w:rPr>
+      <w:b/>
+      <w:bCs/>
+      <w:smallCaps/>
+      <w:spacing w:val="10"/>
+    </w:rPr>
+  </w:style>
+  <w:style w:type="paragraph" w:styleId="Inhaltsverzeichnisberschrift">
+    <w:name w:val="TOC Heading"/>
+    <w:basedOn w:val="berschrift1"/>
+    <w:next w:val="Standard"/>
+    <w:uiPriority w:val="39"/>
+    <w:semiHidden/>
+    <w:unhideWhenUsed/>
+    <w:qFormat/>
+    <w:rsid w:val="00664D0C"/>
+    <w:pPr>
+      <w:outlineLvl w:val="9"/>
+    </w:pPr>
+  </w:style>
+  <w:style w:type="paragraph" w:customStyle="1" w:styleId="Quellcode">
+    <w:name w:val="Quellcode"/>
+    <w:basedOn w:val="Standard"/>
+    <w:link w:val="QuellcodeZchn"/>
+    <w:qFormat/>
+    <w:rsid w:val="00664D0C"/>
+    <w:pPr>
+      <w:ind w:left="708"/>
+    </w:pPr>
+    <w:rPr>
+      <w:rFonts w:ascii="Consolas" w:hAnsi="Consolas"/>
+      <w:sz w:val="24"/>
+    </w:rPr>
+  </w:style>
+  <w:style w:type="character" w:customStyle="1" w:styleId="QuellcodeZchn">
+    <w:name w:val="Quellcode Zchn"/>
+    <w:basedOn w:val="Absatz-Standardschriftart"/>
+    <w:link w:val="Quellcode"/>
+    <w:rsid w:val="00664D0C"/>
+    <w:rPr>
+      <w:rFonts w:ascii="Consolas" w:hAnsi="Consolas"/>
+      <w:sz w:val="24"/>
+    </w:rPr>
+  </w:style>
 </w:styles>
+</file>
+
+<file path=word/glossary/document.xml><?xml version="1.0" encoding="utf-8"?>
+<w:glossaryDocument xmlns:wpc="http://schemas.microsoft.com/office/word/2010/wordprocessingCanvas" xmlns:mc="http://schemas.openxmlformats.org/markup-compatibility/2006" xmlns:o="urn:schemas-microsoft-com:office:office" xmlns:r="http://schemas.openxmlformats.org/officeDocument/2006/relationships" xmlns:m="http://schemas.openxmlformats.org/officeDocument/2006/math" xmlns:v="urn:schemas-microsoft-com:vml" xmlns:wp14="http://schemas.microsoft.com/office/word/2010/wordprocessingDrawing" xmlns:wp="http://schemas.openxmlformats.org/drawingml/2006/wordprocessingDrawing" xmlns:w10="urn:schemas-microsoft-com:office:word" xmlns:w="http://schemas.openxmlformats.org/wordprocessingml/2006/main" xmlns:w14="http://schemas.microsoft.com/office/word/2010/wordml" xmlns:w15="http://schemas.microsoft.com/office/word/2012/wordml" xmlns:wpg="http://schemas.microsoft.com/office/word/2010/wordprocessingGroup" xmlns:wpi="http://schemas.microsoft.com/office/word/2010/wordprocessingInk" xmlns:wne="http://schemas.microsoft.com/office/word/2006/wordml" xmlns:wps="http://schemas.microsoft.com/office/word/2010/wordprocessingShape" mc:Ignorable="w14 w15 wp14"/>
+</file>
+
+<file path=word/glossary/fontTable.xml><?xml version="1.0" encoding="utf-8"?>
+<w:fonts xmlns:mc="http://schemas.openxmlformats.org/markup-compatibility/2006" xmlns:r="http://schemas.openxmlformats.org/officeDocument/2006/relationships" xmlns:w="http://schemas.openxmlformats.org/wordprocessingml/2006/main" xmlns:w14="http://schemas.microsoft.com/office/word/2010/wordml" xmlns:w15="http://schemas.microsoft.com/office/word/2012/wordml" mc:Ignorable="w14 w15">
+  <w:font w:name="Calibri">
+    <w:panose1 w:val="020F0502020204030204"/>
+    <w:charset w:val="00"/>
+    <w:family w:val="swiss"/>
+    <w:pitch w:val="variable"/>
+    <w:sig w:usb0="E0002AFF" w:usb1="C000247B" w:usb2="00000009" w:usb3="00000000" w:csb0="000001FF" w:csb1="00000000"/>
+  </w:font>
+  <w:font w:name="Times New Roman">
+    <w:panose1 w:val="02020603050405020304"/>
+    <w:charset w:val="00"/>
+    <w:family w:val="roman"/>
+    <w:pitch w:val="variable"/>
+    <w:sig w:usb0="E0002EFF" w:usb1="C000785B" w:usb2="00000009" w:usb3="00000000" w:csb0="000001FF" w:csb1="00000000"/>
+  </w:font>
+  <w:font w:name="Roboto">
+    <w:panose1 w:val="02000000000000000000"/>
+    <w:charset w:val="00"/>
+    <w:family w:val="auto"/>
+    <w:pitch w:val="variable"/>
+    <w:sig w:usb0="E00002FF" w:usb1="5000205B" w:usb2="00000020" w:usb3="00000000" w:csb0="0000019F" w:csb1="00000000"/>
+  </w:font>
+  <w:font w:name="Roboto Light">
+    <w:panose1 w:val="02000000000000000000"/>
+    <w:charset w:val="00"/>
+    <w:family w:val="auto"/>
+    <w:pitch w:val="variable"/>
+    <w:sig w:usb0="E00002FF" w:usb1="5000205B" w:usb2="00000020" w:usb3="00000000" w:csb0="0000019F" w:csb1="00000000"/>
+  </w:font>
+  <w:font w:name="Calibri Light">
+    <w:panose1 w:val="020F0302020204030204"/>
+    <w:charset w:val="00"/>
+    <w:family w:val="swiss"/>
+    <w:pitch w:val="variable"/>
+    <w:sig w:usb0="E0002AFF" w:usb1="C000247B" w:usb2="00000009" w:usb3="00000000" w:csb0="000001FF" w:csb1="00000000"/>
+  </w:font>
+  <w:font w:name="Roboto Medium">
+    <w:panose1 w:val="02000000000000000000"/>
+    <w:charset w:val="00"/>
+    <w:family w:val="auto"/>
+    <w:pitch w:val="variable"/>
+    <w:sig w:usb0="E00002FF" w:usb1="5000205B" w:usb2="00000020" w:usb3="00000000" w:csb0="0000019F" w:csb1="00000000"/>
+  </w:font>
+  <w:font w:name="Consolas">
+    <w:panose1 w:val="020B0609020204030204"/>
+    <w:charset w:val="00"/>
+    <w:family w:val="modern"/>
+    <w:pitch w:val="fixed"/>
+    <w:sig w:usb0="E00006FF" w:usb1="0000FCFF" w:usb2="00000001" w:usb3="00000000" w:csb0="0000019F" w:csb1="00000000"/>
+  </w:font>
+</w:fonts>
+</file>
+
+<file path=word/glossary/settings.xml><?xml version="1.0" encoding="utf-8"?>
+<w:settings xmlns:mc="http://schemas.openxmlformats.org/markup-compatibility/2006" xmlns:o="urn:schemas-microsoft-com:office:office" xmlns:r="http://schemas.openxmlformats.org/officeDocument/2006/relationships" xmlns:m="http://schemas.openxmlformats.org/officeDocument/2006/math" xmlns:v="urn:schemas-microsoft-com:vml" xmlns:w10="urn:schemas-microsoft-com:office:word" xmlns:w="http://schemas.openxmlformats.org/wordprocessingml/2006/main" xmlns:w14="http://schemas.microsoft.com/office/word/2010/wordml" xmlns:w15="http://schemas.microsoft.com/office/word/2012/wordml" xmlns:sl="http://schemas.openxmlformats.org/schemaLibrary/2006/main" mc:Ignorable="w14 w15">
+  <w:view w:val="normal"/>
+  <w:defaultTabStop w:val="708"/>
+  <w:hyphenationZone w:val="425"/>
+  <w:characterSpacingControl w:val="doNotCompress"/>
+  <w:compat>
+    <w:useFELayout/>
+    <w:compatSetting w:name="compatibilityMode" w:uri="http://schemas.microsoft.com/office/word" w:val="15"/>
+    <w:compatSetting w:name="overrideTableStyleFontSizeAndJustification" w:uri="http://schemas.microsoft.com/office/word" w:val="1"/>
+    <w:compatSetting w:name="enableOpenTypeFeatures" w:uri="http://schemas.microsoft.com/office/word" w:val="1"/>
+    <w:compatSetting w:name="doNotFlipMirrorIndents" w:uri="http://schemas.microsoft.com/office/word" w:val="1"/>
+    <w:compatSetting w:name="differentiateMultirowTableHeaders" w:uri="http://schemas.microsoft.com/office/word" w:val="1"/>
+  </w:compat>
+  <w:rsids>
+    <w:rsidRoot w:val="001809DC"/>
+    <w:rsid w:val="001809DC"/>
+    <w:rsid w:val="00586B68"/>
+  </w:rsids>
+  <m:mathPr>
+    <m:mathFont m:val="Cambria Math"/>
+    <m:brkBin m:val="before"/>
+    <m:brkBinSub m:val="--"/>
+    <m:smallFrac m:val="0"/>
+    <m:dispDef/>
+    <m:lMargin m:val="0"/>
+    <m:rMargin m:val="0"/>
+    <m:defJc m:val="centerGroup"/>
+    <m:wrapIndent m:val="1440"/>
+    <m:intLim m:val="subSup"/>
+    <m:naryLim m:val="undOvr"/>
+  </m:mathPr>
+  <w:themeFontLang w:val="de-DE"/>
+  <w:clrSchemeMapping w:bg1="light1" w:t1="dark1" w:bg2="light2" w:t2="dark2" w:accent1="accent1" w:accent2="accent2" w:accent3="accent3" w:accent4="accent4" w:accent5="accent5" w:accent6="accent6" w:hyperlink="hyperlink" w:followedHyperlink="followedHyperlink"/>
+  <w:decimalSymbol w:val=","/>
+  <w:listSeparator w:val=";"/>
+  <w15:chartTrackingRefBased/>
+</w:settings>
+</file>
+
+<file path=word/glossary/styles.xml><?xml version="1.0" encoding="utf-8"?>
+<w:styles xmlns:mc="http://schemas.openxmlformats.org/markup-compatibility/2006" xmlns:r="http://schemas.openxmlformats.org/officeDocument/2006/relationships" xmlns:w="http://schemas.openxmlformats.org/wordprocessingml/2006/main" xmlns:w14="http://schemas.microsoft.com/office/word/2010/wordml" xmlns:w15="http://schemas.microsoft.com/office/word/2012/wordml" mc:Ignorable="w14 w15">
+  <w:docDefaults>
+    <w:rPrDefault>
+      <w:rPr>
+        <w:rFonts w:asciiTheme="minorHAnsi" w:eastAsiaTheme="minorEastAsia" w:hAnsiTheme="minorHAnsi" w:cstheme="minorBidi"/>
+        <w:sz w:val="22"/>
+        <w:szCs w:val="22"/>
+        <w:lang w:val="de-DE" w:eastAsia="de-DE" w:bidi="ar-SA"/>
+      </w:rPr>
+    </w:rPrDefault>
+    <w:pPrDefault>
+      <w:pPr>
+        <w:spacing w:after="160" w:line="259" w:lineRule="auto"/>
+      </w:pPr>
+    </w:pPrDefault>
+  </w:docDefaults>
+  <w:latentStyles w:defLockedState="0" w:defUIPriority="99" w:defSemiHidden="0" w:defUnhideWhenUsed="0" w:defQFormat="0" w:count="371">
+    <w:lsdException w:name="Normal" w:uiPriority="0" w:qFormat="1"/>
+    <w:lsdException w:name="heading 1" w:uiPriority="9" w:qFormat="1"/>
+    <w:lsdException w:name="heading 2" w:semiHidden="1" w:uiPriority="9" w:unhideWhenUsed="1" w:qFormat="1"/>
+    <w:lsdException w:name="heading 3" w:semiHidden="1" w:uiPriority="9" w:unhideWhenUsed="1" w:qFormat="1"/>
+    <w:lsdException w:name="heading 4" w:semiHidden="1" w:uiPriority="9" w:unhideWhenUsed="1" w:qFormat="1"/>
+    <w:lsdException w:name="heading 5" w:semiHidden="1" w:uiPriority="9" w:unhideWhenUsed="1" w:qFormat="1"/>
+    <w:lsdException w:name="heading 6" w:semiHidden="1" w:uiPriority="9" w:unhideWhenUsed="1" w:qFormat="1"/>
+    <w:lsdException w:name="heading 7" w:semiHidden="1" w:uiPriority="9" w:unhideWhenUsed="1" w:qFormat="1"/>
+    <w:lsdException w:name="heading 8" w:semiHidden="1" w:uiPriority="9" w:unhideWhenUsed="1" w:qFormat="1"/>
+    <w:lsdException w:name="heading 9" w:semiHidden="1" w:uiPriority="9" w:unhideWhenUsed="1" w:qFormat="1"/>
+    <w:lsdException w:name="index 1" w:semiHidden="1" w:unhideWhenUsed="1"/>
+    <w:lsdException w:name="index 2" w:semiHidden="1" w:unhideWhenUsed="1"/>
+    <w:lsdException w:name="index 3" w:semiHidden="1" w:unhideWhenUsed="1"/>
+    <w:lsdException w:name="index 4" w:semiHidden="1" w:unhideWhenUsed="1"/>
+    <w:lsdException w:name="index 5" w:semiHidden="1" w:unhideWhenUsed="1"/>
+    <w:lsdException w:name="index 6" w:semiHidden="1" w:unhideWhenUsed="1"/>
+    <w:lsdException w:name="index 7" w:semiHidden="1" w:unhideWhenUsed="1"/>
+    <w:lsdException w:name="index 8" w:semiHidden="1" w:unhideWhenUsed="1"/>
+    <w:lsdException w:name="index 9" w:semiHidden="1" w:unhideWhenUsed="1"/>
+    <w:lsdException w:name="toc 1" w:semiHidden="1" w:uiPriority="39" w:unhideWhenUsed="1"/>
+    <w:lsdException w:name="toc 2" w:semiHidden="1" w:uiPriority="39" w:unhideWhenUsed="1"/>
+    <w:lsdException w:name="toc 3" w:semiHidden="1" w:uiPriority="39" w:unhideWhenUsed="1"/>
+    <w:lsdException w:name="toc 4" w:semiHidden="1" w:uiPriority="39" w:unhideWhenUsed="1"/>
+    <w:lsdException w:name="toc 5" w:semiHidden="1" w:uiPriority="39" w:unhideWhenUsed="1"/>
+    <w:lsdException w:name="toc 6" w:semiHidden="1" w:uiPriority="39" w:unhideWhenUsed="1"/>
+    <w:lsdException w:name="toc 7" w:semiHidden="1" w:uiPriority="39" w:unhideWhenUsed="1"/>
+    <w:lsdException w:name="toc 8" w:semiHidden="1" w:uiPriority="39" w:unhideWhenUsed="1"/>
+    <w:lsdException w:name="toc 9" w:semiHidden="1" w:uiPriority="39" w:unhideWhenUsed="1"/>
+    <w:lsdException w:name="Normal Indent" w:semiHidden="1" w:unhideWhenUsed="1"/>
+    <w:lsdException w:name="footnote text" w:semiHidden="1" w:unhideWhenUsed="1"/>
+    <w:lsdException w:name="annotation text" w:semiHidden="1" w:unhideWhenUsed="1"/>
+    <w:lsdException w:name="header" w:semiHidden="1" w:unhideWhenUsed="1"/>
+    <w:lsdException w:name="footer" w:semiHidden="1" w:unhideWhenUsed="1"/>
+    <w:lsdException w:name="index heading" w:semiHidden="1" w:unhideWhenUsed="1"/>
+    <w:lsdException w:name="caption" w:semiHidden="1" w:uiPriority="35" w:unhideWhenUsed="1" w:qFormat="1"/>
+    <w:lsdException w:name="table of figures" w:semiHidden="1" w:unhideWhenUsed="1"/>
+    <w:lsdException w:name="envelope address" w:semiHidden="1" w:unhideWhenUsed="1"/>
+    <w:lsdException w:name="envelope return" w:semiHidden="1" w:unhideWhenUsed="1"/>
+    <w:lsdException w:name="footnote reference" w:semiHidden="1" w:unhideWhenUsed="1"/>
+    <w:lsdException w:name="annotation reference" w:semiHidden="1" w:unhideWhenUsed="1"/>
+    <w:lsdException w:name="line number" w:semiHidden="1" w:unhideWhenUsed="1"/>
+    <w:lsdException w:name="page number" w:semiHidden="1" w:unhideWhenUsed="1"/>
+    <w:lsdException w:name="endnote reference" w:semiHidden="1" w:unhideWhenUsed="1"/>
+    <w:lsdException w:name="endnote text" w:semiHidden="1" w:unhideWhenUsed="1"/>
+    <w:lsdException w:name="table of authorities" w:semiHidden="1" w:unhideWhenUsed="1"/>
+    <w:lsdException w:name="macro" w:semiHidden="1" w:unhideWhenUsed="1"/>
+    <w:lsdException w:name="toa heading" w:semiHidden="1" w:unhideWhenUsed="1"/>
+    <w:lsdException w:name="List" w:semiHidden="1" w:unhideWhenUsed="1"/>
+    <w:lsdException w:name="List Bullet" w:semiHidden="1" w:unhideWhenUsed="1"/>
+    <w:lsdException w:name="List Number" w:semiHidden="1" w:unhideWhenUsed="1"/>
+    <w:lsdException w:name="List 2" w:semiHidden="1" w:unhideWhenUsed="1"/>
+    <w:lsdException w:name="List 3" w:semiHidden="1" w:unhideWhenUsed="1"/>
+    <w:lsdException w:name="List 4" w:semiHidden="1" w:unhideWhenUsed="1"/>
+    <w:lsdException w:name="List 5" w:semiHidden="1" w:unhideWhenUsed="1"/>
+    <w:lsdException w:name="List Bullet 2" w:semiHidden="1" w:unhideWhenUsed="1"/>
+    <w:lsdException w:name="List Bullet 3" w:semiHidden="1" w:unhideWhenUsed="1"/>
+    <w:lsdException w:name="List Bullet 4" w:semiHidden="1" w:unhideWhenUsed="1"/>
+    <w:lsdException w:name="List Bullet 5" w:semiHidden="1" w:unhideWhenUsed="1"/>
+    <w:lsdException w:name="List Number 2" w:semiHidden="1" w:unhideWhenUsed="1"/>
+    <w:lsdException w:name="List Number 3" w:semiHidden="1" w:unhideWhenUsed="1"/>
+    <w:lsdException w:name="List Number 4" w:semiHidden="1" w:unhideWhenUsed="1"/>
+    <w:lsdException w:name="List Number 5" w:semiHidden="1" w:unhideWhenUsed="1"/>
+    <w:lsdException w:name="Title" w:uiPriority="10" w:qFormat="1"/>
+    <w:lsdException w:name="Closing" w:semiHidden="1" w:unhideWhenUsed="1"/>
+    <w:lsdException w:name="Signature" w:semiHidden="1" w:unhideWhenUsed="1"/>
+    <w:lsdException w:name="Default Paragraph Font" w:semiHidden="1" w:uiPriority="1" w:unhideWhenUsed="1"/>
+    <w:lsdException w:name="Body Text" w:semiHidden="1" w:unhideWhenUsed="1"/>
+    <w:lsdException w:name="Body Text Indent" w:semiHidden="1" w:unhideWhenUsed="1"/>
+    <w:lsdException w:name="List Continue" w:semiHidden="1" w:unhideWhenUsed="1"/>
+    <w:lsdException w:name="List Continue 2" w:semiHidden="1" w:unhideWhenUsed="1"/>
+    <w:lsdException w:name="List Continue 3" w:semiHidden="1" w:unhideWhenUsed="1"/>
+    <w:lsdException w:name="List Continue 4" w:semiHidden="1" w:unhideWhenUsed="1"/>
+    <w:lsdException w:name="List Continue 5" w:semiHidden="1" w:unhideWhenUsed="1"/>
+    <w:lsdException w:name="Message Header" w:semiHidden="1" w:unhideWhenUsed="1"/>
+    <w:lsdException w:name="Subtitle" w:uiPriority="11" w:qFormat="1"/>
+    <w:lsdException w:name="Salutation" w:semiHidden="1" w:unhideWhenUsed="1"/>
+    <w:lsdException w:name="Date" w:semiHidden="1" w:unhideWhenUsed="1"/>
+    <w:lsdException w:name="Body Text First Indent" w:semiHidden="1" w:unhideWhenUsed="1"/>
+    <w:lsdException w:name="Body Text First Indent 2" w:semiHidden="1" w:unhideWhenUsed="1"/>
+    <w:lsdException w:name="Note Heading" w:semiHidden="1" w:unhideWhenUsed="1"/>
+    <w:lsdException w:name="Body Text 2" w:semiHidden="1" w:unhideWhenUsed="1"/>
+    <w:lsdException w:name="Body Text 3" w:semiHidden="1" w:unhideWhenUsed="1"/>
+    <w:lsdException w:name="Body Text Indent 2" w:semiHidden="1" w:unhideWhenUsed="1"/>
+    <w:lsdException w:name="Body Text Indent 3" w:semiHidden="1" w:unhideWhenUsed="1"/>
+    <w:lsdException w:name="Block Text" w:semiHidden="1" w:unhideWhenUsed="1"/>
+    <w:lsdException w:name="Hyperlink" w:semiHidden="1" w:unhideWhenUsed="1"/>
+    <w:lsdException w:name="FollowedHyperlink" w:semiHidden="1" w:unhideWhenUsed="1"/>
+    <w:lsdException w:name="Strong" w:uiPriority="22" w:qFormat="1"/>
+    <w:lsdException w:name="Emphasis" w:uiPriority="20" w:qFormat="1"/>
+    <w:lsdException w:name="Document Map" w:semiHidden="1" w:unhideWhenUsed="1"/>
+    <w:lsdException w:name="Plain Text" w:semiHidden="1" w:unhideWhenUsed="1"/>
+    <w:lsdException w:name="E-mail Signature" w:semiHidden="1" w:unhideWhenUsed="1"/>
+    <w:lsdException w:name="HTML Top of Form" w:semiHidden="1" w:unhideWhenUsed="1"/>
+    <w:lsdException w:name="HTML Bottom of Form" w:semiHidden="1" w:unhideWhenUsed="1"/>
+    <w:lsdException w:name="Normal (Web)" w:semiHidden="1" w:unhideWhenUsed="1"/>
+    <w:lsdException w:name="HTML Acronym" w:semiHidden="1" w:unhideWhenUsed="1"/>
+    <w:lsdException w:name="HTML Address" w:semiHidden="1" w:unhideWhenUsed="1"/>
+    <w:lsdException w:name="HTML Cite" w:semiHidden="1" w:unhideWhenUsed="1"/>
+    <w:lsdException w:name="HTML Code" w:semiHidden="1" w:unhideWhenUsed="1"/>
+    <w:lsdException w:name="HTML Definition" w:semiHidden="1" w:unhideWhenUsed="1"/>
+    <w:lsdException w:name="HTML Keyboard" w:semiHidden="1" w:unhideWhenUsed="1"/>
+    <w:lsdException w:name="HTML Preformatted" w:semiHidden="1" w:unhideWhenUsed="1"/>
+    <w:lsdException w:name="HTML Sample" w:semiHidden="1" w:unhideWhenUsed="1"/>
+    <w:lsdException w:name="HTML Typewriter" w:semiHidden="1" w:unhideWhenUsed="1"/>
+    <w:lsdException w:name="HTML Variable" w:semiHidden="1" w:unhideWhenUsed="1"/>
+    <w:lsdException w:name="Normal Table" w:semiHidden="1" w:unhideWhenUsed="1"/>
+    <w:lsdException w:name="annotation subject" w:semiHidden="1" w:unhideWhenUsed="1"/>
+    <w:lsdException w:name="No List" w:semiHidden="1" w:unhideWhenUsed="1"/>
+    <w:lsdException w:name="Outline List 1" w:semiHidden="1" w:unhideWhenUsed="1"/>
+    <w:lsdException w:name="Outline List 2" w:semiHidden="1" w:unhideWhenUsed="1"/>
+    <w:lsdException w:name="Outline List 3" w:semiHidden="1" w:unhideWhenUsed="1"/>
+    <w:lsdException w:name="Table Simple 1" w:semiHidden="1" w:unhideWhenUsed="1"/>
+    <w:lsdException w:name="Table Simple 2" w:semiHidden="1" w:unhideWhenUsed="1"/>
+    <w:lsdException w:name="Table Simple 3" w:semiHidden="1" w:unhideWhenUsed="1"/>
+    <w:lsdException w:name="Table Classic 1" w:semiHidden="1" w:unhideWhenUsed="1"/>
+    <w:lsdException w:name="Table Classic 2" w:semiHidden="1" w:unhideWhenUsed="1"/>
+    <w:lsdException w:name="Table Classic 3" w:semiHidden="1" w:unhideWhenUsed="1"/>
+    <w:lsdException w:name="Table Classic 4" w:semiHidden="1" w:unhideWhenUsed="1"/>
+    <w:lsdException w:name="Table Colorful 1" w:semiHidden="1" w:unhideWhenUsed="1"/>
+    <w:lsdException w:name="Table Colorful 2" w:semiHidden="1" w:unhideWhenUsed="1"/>
+    <w:lsdException w:name="Table Colorful 3" w:semiHidden="1" w:unhideWhenUsed="1"/>
+    <w:lsdException w:name="Table Columns 1" w:semiHidden="1" w:unhideWhenUsed="1"/>
+    <w:lsdException w:name="Table Columns 2" w:semiHidden="1" w:unhideWhenUsed="1"/>
+    <w:lsdException w:name="Table Columns 3" w:semiHidden="1" w:unhideWhenUsed="1"/>
+    <w:lsdException w:name="Table Columns 4" w:semiHidden="1" w:unhideWhenUsed="1"/>
+    <w:lsdException w:name="Table Columns 5" w:semiHidden="1" w:unhideWhenUsed="1"/>
+    <w:lsdException w:name="Table Grid 1" w:semiHidden="1" w:unhideWhenUsed="1"/>
+    <w:lsdException w:name="Table Grid 2" w:semiHidden="1" w:unhideWhenUsed="1"/>
+    <w:lsdException w:name="Table Grid 3" w:semiHidden="1" w:unhideWhenUsed="1"/>
+    <w:lsdException w:name="Table Grid 4" w:semiHidden="1" w:unhideWhenUsed="1"/>
+    <w:lsdException w:name="Table Grid 5" w:semiHidden="1" w:unhideWhenUsed="1"/>
+    <w:lsdException w:name="Table Grid 6" w:semiHidden="1" w:unhideWhenUsed="1"/>
+    <w:lsdException w:name="Table Grid 7" w:semiHidden="1" w:unhideWhenUsed="1"/>
+    <w:lsdException w:name="Table Grid 8" w:semiHidden="1" w:unhideWhenUsed="1"/>
+    <w:lsdException w:name="Table List 1" w:semiHidden="1" w:unhideWhenUsed="1"/>
+    <w:lsdException w:name="Table List 2" w:semiHidden="1" w:unhideWhenUsed="1"/>
+    <w:lsdException w:name="Table List 3" w:semiHidden="1" w:unhideWhenUsed="1"/>
+    <w:lsdException w:name="Table List 4" w:semiHidden="1" w:unhideWhenUsed="1"/>
+    <w:lsdException w:name="Table List 5" w:semiHidden="1" w:unhideWhenUsed="1"/>
+    <w:lsdException w:name="Table List 6" w:semiHidden="1" w:unhideWhenUsed="1"/>
+    <w:lsdException w:name="Table List 7" w:semiHidden="1" w:unhideWhenUsed="1"/>
+    <w:lsdException w:name="Table List 8" w:semiHidden="1" w:unhideWhenUsed="1"/>
+    <w:lsdException w:name="Table 3D effects 1" w:semiHidden="1" w:unhideWhenUsed="1"/>
+    <w:lsdException w:name="Table 3D effects 2" w:semiHidden="1" w:unhideWhenUsed="1"/>
+    <w:lsdException w:name="Table 3D effects 3" w:semiHidden="1" w:unhideWhenUsed="1"/>
+    <w:lsdException w:name="Table Contemporary" w:semiHidden="1" w:unhideWhenUsed="1"/>
+    <w:lsdException w:name="Table Elegant" w:semiHidden="1" w:unhideWhenUsed="1"/>
+    <w:lsdException w:name="Table Professional" w:semiHidden="1" w:unhideWhenUsed="1"/>
+    <w:lsdException w:name="Table Subtle 1" w:semiHidden="1" w:unhideWhenUsed="1"/>
+    <w:lsdException w:name="Table Subtle 2" w:semiHidden="1" w:unhideWhenUsed="1"/>
+    <w:lsdException w:name="Table Web 1" w:semiHidden="1" w:unhideWhenUsed="1"/>
+    <w:lsdException w:name="Table Web 2" w:semiHidden="1" w:unhideWhenUsed="1"/>
+    <w:lsdException w:name="Table Web 3" w:semiHidden="1" w:unhideWhenUsed="1"/>
+    <w:lsdException w:name="Balloon Text" w:semiHidden="1" w:unhideWhenUsed="1"/>
+    <w:lsdException w:name="Table Grid" w:uiPriority="39"/>
+    <w:lsdException w:name="Table Theme" w:semiHidden="1" w:unhideWhenUsed="1"/>
+    <w:lsdException w:name="Placeholder Text" w:semiHidden="1"/>
+    <w:lsdException w:name="No Spacing" w:uiPriority="1" w:qFormat="1"/>
+    <w:lsdException w:name="Light Shading" w:uiPriority="60"/>
+    <w:lsdException w:name="Light List" w:uiPriority="61"/>
+    <w:lsdException w:name="Light Grid" w:uiPriority="62"/>
+    <w:lsdException w:name="Medium Shading 1" w:uiPriority="63"/>
+    <w:lsdException w:name="Medium Shading 2" w:uiPriority="64"/>
+    <w:lsdException w:name="Medium List 1" w:uiPriority="65"/>
+    <w:lsdException w:name="Medium List 2" w:uiPriority="66"/>
+    <w:lsdException w:name="Medium Grid 1" w:uiPriority="67"/>
+    <w:lsdException w:name="Medium Grid 2" w:uiPriority="68"/>
+    <w:lsdException w:name="Medium Grid 3" w:uiPriority="69"/>
+    <w:lsdException w:name="Dark List" w:uiPriority="70"/>
+    <w:lsdException w:name="Colorful Shading" w:uiPriority="71"/>
+    <w:lsdException w:name="Colorful List" w:uiPriority="72"/>
+    <w:lsdException w:name="Colorful Grid" w:uiPriority="73"/>
+    <w:lsdException w:name="Light Shading Accent 1" w:uiPriority="60"/>
+    <w:lsdException w:name="Light List Accent 1" w:uiPriority="61"/>
+    <w:lsdException w:name="Light Grid Accent 1" w:uiPriority="62"/>
+    <w:lsdException w:name="Medium Shading 1 Accent 1" w:uiPriority="63"/>
+    <w:lsdException w:name="Medium Shading 2 Accent 1" w:uiPriority="64"/>
+    <w:lsdException w:name="Medium List 1 Accent 1" w:uiPriority="65"/>
+    <w:lsdException w:name="Revision" w:semiHidden="1"/>
+    <w:lsdException w:name="List Paragraph" w:uiPriority="34" w:qFormat="1"/>
+    <w:lsdException w:name="Quote" w:uiPriority="29" w:qFormat="1"/>
+    <w:lsdException w:name="Intense Quote" w:uiPriority="30" w:qFormat="1"/>
+    <w:lsdException w:name="Medium List 2 Accent 1" w:uiPriority="66"/>
+    <w:lsdException w:name="Medium Grid 1 Accent 1" w:uiPriority="67"/>
+    <w:lsdException w:name="Medium Grid 2 Accent 1" w:uiPriority="68"/>
+    <w:lsdException w:name="Medium Grid 3 Accent 1" w:uiPriority="69"/>
+    <w:lsdException w:name="Dark List Accent 1" w:uiPriority="70"/>
+    <w:lsdException w:name="Colorful Shading Accent 1" w:uiPriority="71"/>
+    <w:lsdException w:name="Colorful List Accent 1" w:uiPriority="72"/>
+    <w:lsdException w:name="Colorful Grid Accent 1" w:uiPriority="73"/>
+    <w:lsdException w:name="Light Shading Accent 2" w:uiPriority="60"/>
+    <w:lsdException w:name="Light List Accent 2" w:uiPriority="61"/>
+    <w:lsdException w:name="Light Grid Accent 2" w:uiPriority="62"/>
+    <w:lsdException w:name="Medium Shading 1 Accent 2" w:uiPriority="63"/>
+    <w:lsdException w:name="Medium Shading 2 Accent 2" w:uiPriority="64"/>
+    <w:lsdException w:name="Medium List 1 Accent 2" w:uiPriority="65"/>
+    <w:lsdException w:name="Medium List 2 Accent 2" w:uiPriority="66"/>
+    <w:lsdException w:name="Medium Grid 1 Accent 2" w:uiPriority="67"/>
+    <w:lsdException w:name="Medium Grid 2 Accent 2" w:uiPriority="68"/>
+    <w:lsdException w:name="Medium Grid 3 Accent 2" w:uiPriority="69"/>
+    <w:lsdException w:name="Dark List Accent 2" w:uiPriority="70"/>
+    <w:lsdException w:name="Colorful Shading Accent 2" w:uiPriority="71"/>
+    <w:lsdException w:name="Colorful List Accent 2" w:uiPriority="72"/>
+    <w:lsdException w:name="Colorful Grid Accent 2" w:uiPriority="73"/>
+    <w:lsdException w:name="Light Shading Accent 3" w:uiPriority="60"/>
+    <w:lsdException w:name="Light List Accent 3" w:uiPriority="61"/>
+    <w:lsdException w:name="Light Grid Accent 3" w:uiPriority="62"/>
+    <w:lsdException w:name="Medium Shading 1 Accent 3" w:uiPriority="63"/>
+    <w:lsdException w:name="Medium Shading 2 Accent 3" w:uiPriority="64"/>
+    <w:lsdException w:name="Medium List 1 Accent 3" w:uiPriority="65"/>
+    <w:lsdException w:name="Medium List 2 Accent 3" w:uiPriority="66"/>
+    <w:lsdException w:name="Medium Grid 1 Accent 3" w:uiPriority="67"/>
+    <w:lsdException w:name="Medium Grid 2 Accent 3" w:uiPriority="68"/>
+    <w:lsdException w:name="Medium Grid 3 Accent 3" w:uiPriority="69"/>
+    <w:lsdException w:name="Dark List Accent 3" w:uiPriority="70"/>
+    <w:lsdException w:name="Colorful Shading Accent 3" w:uiPriority="71"/>
+    <w:lsdException w:name="Colorful List Accent 3" w:uiPriority="72"/>
+    <w:lsdException w:name="Colorful Grid Accent 3" w:uiPriority="73"/>
+    <w:lsdException w:name="Light Shading Accent 4" w:uiPriority="60"/>
+    <w:lsdException w:name="Light List Accent 4" w:uiPriority="61"/>
+    <w:lsdException w:name="Light Grid Accent 4" w:uiPriority="62"/>
+    <w:lsdException w:name="Medium Shading 1 Accent 4" w:uiPriority="63"/>
+    <w:lsdException w:name="Medium Shading 2 Accent 4" w:uiPriority="64"/>
+    <w:lsdException w:name="Medium List 1 Accent 4" w:uiPriority="65"/>
+    <w:lsdException w:name="Medium List 2 Accent 4" w:uiPriority="66"/>
+    <w:lsdException w:name="Medium Grid 1 Accent 4" w:uiPriority="67"/>
+    <w:lsdException w:name="Medium Grid 2 Accent 4" w:uiPriority="68"/>
+    <w:lsdException w:name="Medium Grid 3 Accent 4" w:uiPriority="69"/>
+    <w:lsdException w:name="Dark List Accent 4" w:uiPriority="70"/>
+    <w:lsdException w:name="Colorful Shading Accent 4" w:uiPriority="71"/>
+    <w:lsdException w:name="Colorful List Accent 4" w:uiPriority="72"/>
+    <w:lsdException w:name="Colorful Grid Accent 4" w:uiPriority="73"/>
+    <w:lsdException w:name="Light Shading Accent 5" w:uiPriority="60"/>
+    <w:lsdException w:name="Light List Accent 5" w:uiPriority="61"/>
+    <w:lsdException w:name="Light Grid Accent 5" w:uiPriority="62"/>
+    <w:lsdException w:name="Medium Shading 1 Accent 5" w:uiPriority="63"/>
+    <w:lsdException w:name="Medium Shading 2 Accent 5" w:uiPriority="64"/>
+    <w:lsdException w:name="Medium List 1 Accent 5" w:uiPriority="65"/>
+    <w:lsdException w:name="Medium List 2 Accent 5" w:uiPriority="66"/>
+    <w:lsdException w:name="Medium Grid 1 Accent 5" w:uiPriority="67"/>
+    <w:lsdException w:name="Medium Grid 2 Accent 5" w:uiPriority="68"/>
+    <w:lsdException w:name="Medium Grid 3 Accent 5" w:uiPriority="69"/>
+    <w:lsdException w:name="Dark List Accent 5" w:uiPriority="70"/>
+    <w:lsdException w:name="Colorful Shading Accent 5" w:uiPriority="71"/>
+    <w:lsdException w:name="Colorful List Accent 5" w:uiPriority="72"/>
+    <w:lsdException w:name="Colorful Grid Accent 5" w:uiPriority="73"/>
+    <w:lsdException w:name="Light Shading Accent 6" w:uiPriority="60"/>
+    <w:lsdException w:name="Light List Accent 6" w:uiPriority="61"/>
+    <w:lsdException w:name="Light Grid Accent 6" w:uiPriority="62"/>
+    <w:lsdException w:name="Medium Shading 1 Accent 6" w:uiPriority="63"/>
+    <w:lsdException w:name="Medium Shading 2 Accent 6" w:uiPriority="64"/>
+    <w:lsdException w:name="Medium List 1 Accent 6" w:uiPriority="65"/>
+    <w:lsdException w:name="Medium List 2 Accent 6" w:uiPriority="66"/>
+    <w:lsdException w:name="Medium Grid 1 Accent 6" w:uiPriority="67"/>
+    <w:lsdException w:name="Medium Grid 2 Accent 6" w:uiPriority="68"/>
+    <w:lsdException w:name="Medium Grid 3 Accent 6" w:uiPriority="69"/>
+    <w:lsdException w:name="Dark List Accent 6" w:uiPriority="70"/>
+    <w:lsdException w:name="Colorful Shading Accent 6" w:uiPriority="71"/>
+    <w:lsdException w:name="Colorful List Accent 6" w:uiPriority="72"/>
+    <w:lsdException w:name="Colorful Grid Accent 6" w:uiPriority="73"/>
+    <w:lsdException w:name="Subtle Emphasis" w:uiPriority="19" w:qFormat="1"/>
+    <w:lsdException w:name="Intense Emphasis" w:uiPriority="21" w:qFormat="1"/>
+    <w:lsdException w:name="Subtle Reference" w:uiPriority="31" w:qFormat="1"/>
+    <w:lsdException w:name="Intense Reference" w:uiPriority="32" w:qFormat="1"/>
+    <w:lsdException w:name="Book Title" w:uiPriority="33" w:qFormat="1"/>
+    <w:lsdException w:name="Bibliography" w:semiHidden="1" w:uiPriority="37" w:unhideWhenUsed="1"/>
+    <w:lsdException w:name="TOC Heading" w:semiHidden="1" w:uiPriority="39" w:unhideWhenUsed="1" w:qFormat="1"/>
+    <w:lsdException w:name="Plain Table 1" w:uiPriority="41"/>
+    <w:lsdException w:name="Plain Table 2" w:uiPriority="42"/>
+    <w:lsdException w:name="Plain Table 3" w:uiPriority="43"/>
+    <w:lsdException w:name="Plain Table 4" w:uiPriority="44"/>
+    <w:lsdException w:name="Plain Table 5" w:uiPriority="45"/>
+    <w:lsdException w:name="Grid Table Light" w:uiPriority="40"/>
+    <w:lsdException w:name="Grid Table 1 Light" w:uiPriority="46"/>
+    <w:lsdException w:name="Grid Table 2" w:uiPriority="47"/>
+    <w:lsdException w:name="Grid Table 3" w:uiPriority="48"/>
+    <w:lsdException w:name="Grid Table 4" w:uiPriority="49"/>
+    <w:lsdException w:name="Grid Table 5 Dark" w:uiPriority="50"/>
+    <w:lsdException w:name="Grid Table 6 Colorful" w:uiPriority="51"/>
+    <w:lsdException w:name="Grid Table 7 Colorful" w:uiPriority="52"/>
+    <w:lsdException w:name="Grid Table 1 Light Accent 1" w:uiPriority="46"/>
+    <w:lsdException w:name="Grid Table 2 Accent 1" w:uiPriority="47"/>
+    <w:lsdException w:name="Grid Table 3 Accent 1" w:uiPriority="48"/>
+    <w:lsdException w:name="Grid Table 4 Accent 1" w:uiPriority="49"/>
+    <w:lsdException w:name="Grid Table 5 Dark Accent 1" w:uiPriority="50"/>
+    <w:lsdException w:name="Grid Table 6 Colorful Accent 1" w:uiPriority="51"/>
+    <w:lsdException w:name="Grid Table 7 Colorful Accent 1" w:uiPriority="52"/>
+    <w:lsdException w:name="Grid Table 1 Light Accent 2" w:uiPriority="46"/>
+    <w:lsdException w:name="Grid Table 2 Accent 2" w:uiPriority="47"/>
+    <w:lsdException w:name="Grid Table 3 Accent 2" w:uiPriority="48"/>
+    <w:lsdException w:name="Grid Table 4 Accent 2" w:uiPriority="49"/>
+    <w:lsdException w:name="Grid Table 5 Dark Accent 2" w:uiPriority="50"/>
+    <w:lsdException w:name="Grid Table 6 Colorful Accent 2" w:uiPriority="51"/>
+    <w:lsdException w:name="Grid Table 7 Colorful Accent 2" w:uiPriority="52"/>
+    <w:lsdException w:name="Grid Table 1 Light Accent 3" w:uiPriority="46"/>
+    <w:lsdException w:name="Grid Table 2 Accent 3" w:uiPriority="47"/>
+    <w:lsdException w:name="Grid Table 3 Accent 3" w:uiPriority="48"/>
+    <w:lsdException w:name="Grid Table 4 Accent 3" w:uiPriority="49"/>
+    <w:lsdException w:name="Grid Table 5 Dark Accent 3" w:uiPriority="50"/>
+    <w:lsdException w:name="Grid Table 6 Colorful Accent 3" w:uiPriority="51"/>
+    <w:lsdException w:name="Grid Table 7 Colorful Accent 3" w:uiPriority="52"/>
+    <w:lsdException w:name="Grid Table 1 Light Accent 4" w:uiPriority="46"/>
+    <w:lsdException w:name="Grid Table 2 Accent 4" w:uiPriority="47"/>
+    <w:lsdException w:name="Grid Table 3 Accent 4" w:uiPriority="48"/>
+    <w:lsdException w:name="Grid Table 4 Accent 4" w:uiPriority="49"/>
+    <w:lsdException w:name="Grid Table 5 Dark Accent 4" w:uiPriority="50"/>
+    <w:lsdException w:name="Grid Table 6 Colorful Accent 4" w:uiPriority="51"/>
+    <w:lsdException w:name="Grid Table 7 Colorful Accent 4" w:uiPriority="52"/>
+    <w:lsdException w:name="Grid Table 1 Light Accent 5" w:uiPriority="46"/>
+    <w:lsdException w:name="Grid Table 2 Accent 5" w:uiPriority="47"/>
+    <w:lsdException w:name="Grid Table 3 Accent 5" w:uiPriority="48"/>
+    <w:lsdException w:name="Grid Table 4 Accent 5" w:uiPriority="49"/>
+    <w:lsdException w:name="Grid Table 5 Dark Accent 5" w:uiPriority="50"/>
+    <w:lsdException w:name="Grid Table 6 Colorful Accent 5" w:uiPriority="51"/>
+    <w:lsdException w:name="Grid Table 7 Colorful Accent 5" w:uiPriority="52"/>
+    <w:lsdException w:name="Grid Table 1 Light Accent 6" w:uiPriority="46"/>
+    <w:lsdException w:name="Grid Table 2 Accent 6" w:uiPriority="47"/>
+    <w:lsdException w:name="Grid Table 3 Accent 6" w:uiPriority="48"/>
+    <w:lsdException w:name="Grid Table 4 Accent 6" w:uiPriority="49"/>
+    <w:lsdException w:name="Grid Table 5 Dark Accent 6" w:uiPriority="50"/>
+    <w:lsdException w:name="Grid Table 6 Colorful Accent 6" w:uiPriority="51"/>
+    <w:lsdException w:name="Grid Table 7 Colorful Accent 6" w:uiPriority="52"/>
+    <w:lsdException w:name="List Table 1 Light" w:uiPriority="46"/>
+    <w:lsdException w:name="List Table 2" w:uiPriority="47"/>
+    <w:lsdException w:name="List Table 3" w:uiPriority="48"/>
+    <w:lsdException w:name="List Table 4" w:uiPriority="49"/>
+    <w:lsdException w:name="List Table 5 Dark" w:uiPriority="50"/>
+    <w:lsdException w:name="List Table 6 Colorful" w:uiPriority="51"/>
+    <w:lsdException w:name="List Table 7 Colorful" w:uiPriority="52"/>
+    <w:lsdException w:name="List Table 1 Light Accent 1" w:uiPriority="46"/>
+    <w:lsdException w:name="List Table 2 Accent 1" w:uiPriority="47"/>
+    <w:lsdException w:name="List Table 3 Accent 1" w:uiPriority="48"/>
+    <w:lsdException w:name="List Table 4 Accent 1" w:uiPriority="49"/>
+    <w:lsdException w:name="List Table 5 Dark Accent 1" w:uiPriority="50"/>
+    <w:lsdException w:name="List Table 6 Colorful Accent 1" w:uiPriority="51"/>
+    <w:lsdException w:name="List Table 7 Colorful Accent 1" w:uiPriority="52"/>
+    <w:lsdException w:name="List Table 1 Light Accent 2" w:uiPriority="46"/>
+    <w:lsdException w:name="List Table 2 Accent 2" w:uiPriority="47"/>
+    <w:lsdException w:name="List Table 3 Accent 2" w:uiPriority="48"/>
+    <w:lsdException w:name="List Table 4 Accent 2" w:uiPriority="49"/>
+    <w:lsdException w:name="List Table 5 Dark Accent 2" w:uiPriority="50"/>
+    <w:lsdException w:name="List Table 6 Colorful Accent 2" w:uiPriority="51"/>
+    <w:lsdException w:name="List Table 7 Colorful Accent 2" w:uiPriority="52"/>
+    <w:lsdException w:name="List Table 1 Light Accent 3" w:uiPriority="46"/>
+    <w:lsdException w:name="List Table 2 Accent 3" w:uiPriority="47"/>
+    <w:lsdException w:name="List Table 3 Accent 3" w:uiPriority="48"/>
+    <w:lsdException w:name="List Table 4 Accent 3" w:uiPriority="49"/>
+    <w:lsdException w:name="List Table 5 Dark Accent 3" w:uiPriority="50"/>
+    <w:lsdException w:name="List Table 6 Colorful Accent 3" w:uiPriority="51"/>
+    <w:lsdException w:name="List Table 7 Colorful Accent 3" w:uiPriority="52"/>
+    <w:lsdException w:name="List Table 1 Light Accent 4" w:uiPriority="46"/>
+    <w:lsdException w:name="List Table 2 Accent 4" w:uiPriority="47"/>
+    <w:lsdException w:name="List Table 3 Accent 4" w:uiPriority="48"/>
+    <w:lsdException w:name="List Table 4 Accent 4" w:uiPriority="49"/>
+    <w:lsdException w:name="List Table 5 Dark Accent 4" w:uiPriority="50"/>
+    <w:lsdException w:name="List Table 6 Colorful Accent 4" w:uiPriority="51"/>
+    <w:lsdException w:name="List Table 7 Colorful Accent 4" w:uiPriority="52"/>
+    <w:lsdException w:name="List Table 1 Light Accent 5" w:uiPriority="46"/>
+    <w:lsdException w:name="List Table 2 Accent 5" w:uiPriority="47"/>
+    <w:lsdException w:name="List Table 3 Accent 5" w:uiPriority="48"/>
+    <w:lsdException w:name="List Table 4 Accent 5" w:uiPriority="49"/>
+    <w:lsdException w:name="List Table 5 Dark Accent 5" w:uiPriority="50"/>
+    <w:lsdException w:name="List Table 6 Colorful Accent 5" w:uiPriority="51"/>
+    <w:lsdException w:name="List Table 7 Colorful Accent 5" w:uiPriority="52"/>
+    <w:lsdException w:name="List Table 1 Light Accent 6" w:uiPriority="46"/>
+    <w:lsdException w:name="List Table 2 Accent 6" w:uiPriority="47"/>
+    <w:lsdException w:name="List Table 3 Accent 6" w:uiPriority="48"/>
+    <w:lsdException w:name="List Table 4 Accent 6" w:uiPriority="49"/>
+    <w:lsdException w:name="List Table 5 Dark Accent 6" w:uiPriority="50"/>
+    <w:lsdException w:name="List Table 6 Colorful Accent 6" w:uiPriority="51"/>
+    <w:lsdException w:name="List Table 7 Colorful Accent 6" w:uiPriority="52"/>
+  </w:latentStyles>
+  <w:style w:type="paragraph" w:default="1" w:styleId="Standard">
+    <w:name w:val="Normal"/>
+    <w:qFormat/>
+  </w:style>
+  <w:style w:type="character" w:default="1" w:styleId="Absatz-Standardschriftart">
+    <w:name w:val="Default Paragraph Font"/>
+    <w:uiPriority w:val="1"/>
+    <w:semiHidden/>
+    <w:unhideWhenUsed/>
+  </w:style>
+  <w:style w:type="table" w:default="1" w:styleId="NormaleTabelle">
+    <w:name w:val="Normal Table"/>
+    <w:uiPriority w:val="99"/>
+    <w:semiHidden/>
+    <w:unhideWhenUsed/>
+    <w:tblPr>
+      <w:tblInd w:w="0" w:type="dxa"/>
+      <w:tblCellMar>
+        <w:top w:w="0" w:type="dxa"/>
+        <w:left w:w="108" w:type="dxa"/>
+        <w:bottom w:w="0" w:type="dxa"/>
+        <w:right w:w="108" w:type="dxa"/>
+      </w:tblCellMar>
+    </w:tblPr>
+  </w:style>
+  <w:style w:type="numbering" w:default="1" w:styleId="KeineListe">
+    <w:name w:val="No List"/>
+    <w:uiPriority w:val="99"/>
+    <w:semiHidden/>
+    <w:unhideWhenUsed/>
+  </w:style>
+  <w:style w:type="paragraph" w:customStyle="1" w:styleId="16BB529A2B754BD3A14CFD7D1D8CAF24">
+    <w:name w:val="16BB529A2B754BD3A14CFD7D1D8CAF24"/>
+    <w:rsid w:val="001809DC"/>
+  </w:style>
+  <w:style w:type="paragraph" w:customStyle="1" w:styleId="3C01E30EDFD34F4AAEE887648FF0AB69">
+    <w:name w:val="3C01E30EDFD34F4AAEE887648FF0AB69"/>
+    <w:rsid w:val="001809DC"/>
+  </w:style>
+</w:styles>
+</file>
+
+<file path=word/glossary/webSettings.xml><?xml version="1.0" encoding="utf-8"?>
+<w:webSettings xmlns:mc="http://schemas.openxmlformats.org/markup-compatibility/2006" xmlns:r="http://schemas.openxmlformats.org/officeDocument/2006/relationships" xmlns:w="http://schemas.openxmlformats.org/wordprocessingml/2006/main" xmlns:w14="http://schemas.microsoft.com/office/word/2010/wordml" xmlns:w15="http://schemas.microsoft.com/office/word/2012/wordml" mc:Ignorable="w14 w15">
+  <w:optimizeForBrowser/>
+  <w:allowPNG/>
+</w:webSettings>
 </file>
 
 <file path=word/theme/theme1.xml><?xml version="1.0" encoding="utf-8"?>

</xml_diff>